<commit_message>
Präsentation für OSA 4 begonnen
Ich habe mal mit der Präsentation für OSA 4 mal angefangen. Den Rest
hebe ich mir für morgen auf. Sonst habe ich beim Schmüggi nix mehr zu
tun. Dann fällt es so schwer wach zu bleiben.
</commit_message>
<xml_diff>
--- a/OrgatheoretAns/OrgatheoretAns.docx
+++ b/OrgatheoretAns/OrgatheoretAns.docx
@@ -27,6 +27,167 @@
           <w:numId w:val="1"/>
         </w:numPr>
         <w:rPr>
+          <w:b/>
+          <w:sz w:val="24"/>
+          <w:szCs w:val="24"/>
+        </w:rPr>
+      </w:pPr>
+      <w:r>
+        <w:rPr>
+          <w:sz w:val="24"/>
+          <w:szCs w:val="24"/>
+        </w:rPr>
+        <w:t>Definition:</w:t>
+      </w:r>
+    </w:p>
+    <w:p>
+      <w:pPr>
+        <w:pStyle w:val="Listenabsatz"/>
+        <w:numPr>
+          <w:ilvl w:val="1"/>
+          <w:numId w:val="1"/>
+        </w:numPr>
+        <w:rPr>
+          <w:b/>
+          <w:sz w:val="24"/>
+          <w:szCs w:val="24"/>
+        </w:rPr>
+      </w:pPr>
+      <w:r>
+        <w:rPr>
+          <w:sz w:val="24"/>
+          <w:szCs w:val="24"/>
+        </w:rPr>
+        <w:t xml:space="preserve">Zweck, </w:t>
+      </w:r>
+      <w:r>
+        <w:rPr>
+          <w:sz w:val="24"/>
+          <w:szCs w:val="24"/>
+        </w:rPr>
+        <w:t>Organisationen</w:t>
+      </w:r>
+      <w:r>
+        <w:rPr>
+          <w:sz w:val="24"/>
+          <w:szCs w:val="24"/>
+        </w:rPr>
+        <w:t xml:space="preserve"> – ihr Entstehen, ihr Bestehen und ihre Funktionsweise – sowie organisationsimmanentes Verhalten</w:t>
+      </w:r>
+      <w:r>
+        <w:rPr>
+          <w:sz w:val="24"/>
+          <w:szCs w:val="24"/>
+        </w:rPr>
+        <w:t xml:space="preserve"> </w:t>
+      </w:r>
+      <w:r>
+        <w:rPr>
+          <w:sz w:val="24"/>
+          <w:szCs w:val="24"/>
+        </w:rPr>
+        <w:t>zu untersuchen und zu erklären</w:t>
+      </w:r>
+    </w:p>
+    <w:p>
+      <w:pPr>
+        <w:pStyle w:val="Listenabsatz"/>
+        <w:numPr>
+          <w:ilvl w:val="1"/>
+          <w:numId w:val="1"/>
+        </w:numPr>
+        <w:rPr>
+          <w:b/>
+          <w:sz w:val="24"/>
+          <w:szCs w:val="24"/>
+        </w:rPr>
+      </w:pPr>
+      <w:r>
+        <w:rPr>
+          <w:sz w:val="24"/>
+          <w:szCs w:val="24"/>
+        </w:rPr>
+        <w:t>Vielzahl von Organisationstheorien, da Organisationen hochkomplexe Gebilde sind und der Gegenstandsbereich der Organisationstheorie sehr breit ist</w:t>
+      </w:r>
+    </w:p>
+    <w:p>
+      <w:pPr>
+        <w:pStyle w:val="Listenabsatz"/>
+        <w:numPr>
+          <w:ilvl w:val="1"/>
+          <w:numId w:val="1"/>
+        </w:numPr>
+        <w:rPr>
+          <w:b/>
+          <w:sz w:val="24"/>
+          <w:szCs w:val="24"/>
+        </w:rPr>
+      </w:pPr>
+      <w:r>
+        <w:rPr>
+          <w:sz w:val="24"/>
+          <w:szCs w:val="24"/>
+        </w:rPr>
+        <w:t>Ansätzen ist ihr Objektbereich – die Organisationen und ihre Zielsetzung – gleich, während sie jeweils bestimmte Aspekte untersuchen</w:t>
+      </w:r>
+    </w:p>
+    <w:p>
+      <w:pPr>
+        <w:pStyle w:val="Listenabsatz"/>
+        <w:numPr>
+          <w:ilvl w:val="1"/>
+          <w:numId w:val="1"/>
+        </w:numPr>
+        <w:rPr>
+          <w:b/>
+          <w:sz w:val="24"/>
+          <w:szCs w:val="24"/>
+        </w:rPr>
+      </w:pPr>
+      <w:r>
+        <w:rPr>
+          <w:sz w:val="24"/>
+          <w:szCs w:val="24"/>
+        </w:rPr>
+        <w:t xml:space="preserve">Ausgangspunkt der Theorie sind die interdisziplinäre Betrachtung </w:t>
+      </w:r>
+      <w:r>
+        <w:rPr>
+          <w:sz w:val="24"/>
+          <w:szCs w:val="24"/>
+        </w:rPr>
+        <w:t>organisationssoziologischer</w:t>
+      </w:r>
+      <w:r>
+        <w:rPr>
+          <w:sz w:val="24"/>
+          <w:szCs w:val="24"/>
+        </w:rPr>
+        <w:t xml:space="preserve"> und </w:t>
+      </w:r>
+      <w:r>
+        <w:rPr>
+          <w:sz w:val="24"/>
+          <w:szCs w:val="24"/>
+        </w:rPr>
+        <w:t>organisationspsychologischer</w:t>
+      </w:r>
+      <w:r>
+        <w:rPr>
+          <w:sz w:val="24"/>
+          <w:szCs w:val="24"/>
+        </w:rPr>
+        <w:t xml:space="preserve"> Ansätze</w:t>
+      </w:r>
+    </w:p>
+    <w:p>
+      <w:pPr>
+        <w:pStyle w:val="Listenabsatz"/>
+        <w:numPr>
+          <w:ilvl w:val="0"/>
+          <w:numId w:val="1"/>
+        </w:numPr>
+        <w:rPr>
           <w:sz w:val="24"/>
           <w:szCs w:val="24"/>
         </w:rPr>
@@ -71,6 +232,13 @@
           <w:szCs w:val="24"/>
         </w:rPr>
       </w:pPr>
+      <w:r>
+        <w:rPr>
+          <w:sz w:val="24"/>
+          <w:szCs w:val="24"/>
+        </w:rPr>
+        <w:t xml:space="preserve">Bürokratie als </w:t>
+      </w:r>
       <w:r>
         <w:rPr>
           <w:sz w:val="24"/>
@@ -477,6 +645,7 @@
           <w:sz w:val="24"/>
           <w:szCs w:val="24"/>
         </w:rPr>
+        <w:lastRenderedPageBreak/>
         <w:t>insbesondere um die Gestaltung und Sicherung von sozialen Regeln, Prozessen, Funktionen und Strukturen</w:t>
       </w:r>
     </w:p>
@@ -577,16 +746,815 @@
           <w:sz w:val="24"/>
           <w:szCs w:val="24"/>
         </w:rPr>
-        <w:t>Zufriedenheit bewirkt wiederum eine hohe Arbei</w:t>
+        <w:t>Zufriedenheit bewirkt wiederum eine hohe Arbeitsleistung</w:t>
+      </w:r>
+    </w:p>
+    <w:p>
+      <w:pPr>
+        <w:pStyle w:val="Listenabsatz"/>
+        <w:numPr>
+          <w:ilvl w:val="1"/>
+          <w:numId w:val="1"/>
+        </w:numPr>
+        <w:rPr>
+          <w:sz w:val="24"/>
+          <w:szCs w:val="24"/>
+        </w:rPr>
+      </w:pPr>
+      <w:r>
+        <w:rPr>
+          <w:sz w:val="24"/>
+          <w:szCs w:val="24"/>
+        </w:rPr>
+        <w:t>Organisationsentwicklung</w:t>
+      </w:r>
+    </w:p>
+    <w:p>
+      <w:pPr>
+        <w:pStyle w:val="Listenabsatz"/>
+        <w:numPr>
+          <w:ilvl w:val="2"/>
+          <w:numId w:val="1"/>
+        </w:numPr>
+        <w:rPr>
+          <w:sz w:val="24"/>
+          <w:szCs w:val="24"/>
+        </w:rPr>
+      </w:pPr>
+      <w:r>
+        <w:rPr>
+          <w:sz w:val="24"/>
+          <w:szCs w:val="24"/>
+        </w:rPr>
+        <w:t xml:space="preserve">gründet auf Erkenntnissen aus der gruppendynamischen </w:t>
+      </w:r>
+      <w:proofErr w:type="spellStart"/>
+      <w:r>
+        <w:rPr>
+          <w:sz w:val="24"/>
+          <w:szCs w:val="24"/>
+        </w:rPr>
+        <w:t>Laboratoriumsmethode</w:t>
+      </w:r>
+      <w:proofErr w:type="spellEnd"/>
+      <w:r>
+        <w:rPr>
+          <w:sz w:val="24"/>
+          <w:szCs w:val="24"/>
+        </w:rPr>
+        <w:t xml:space="preserve"> (NTL-Institut) und dem Survey-Feedback</w:t>
+      </w:r>
+    </w:p>
+    <w:p>
+      <w:pPr>
+        <w:pStyle w:val="Listenabsatz"/>
+        <w:numPr>
+          <w:ilvl w:val="2"/>
+          <w:numId w:val="1"/>
+        </w:numPr>
+        <w:rPr>
+          <w:sz w:val="24"/>
+          <w:szCs w:val="24"/>
+        </w:rPr>
+      </w:pPr>
+      <w:r>
+        <w:rPr>
+          <w:sz w:val="24"/>
+          <w:szCs w:val="24"/>
+        </w:rPr>
+        <w:t>"Die Betroffenen zu Beteiligten Machen" ist ein Kernkonzept der OE</w:t>
+      </w:r>
+    </w:p>
+    <w:p>
+      <w:pPr>
+        <w:pStyle w:val="Listenabsatz"/>
+        <w:numPr>
+          <w:ilvl w:val="2"/>
+          <w:numId w:val="1"/>
+        </w:numPr>
+        <w:rPr>
+          <w:sz w:val="24"/>
+          <w:szCs w:val="24"/>
+        </w:rPr>
+      </w:pPr>
+      <w:r>
+        <w:rPr>
+          <w:sz w:val="24"/>
+          <w:szCs w:val="24"/>
+        </w:rPr>
+        <w:t>Durch "geplanten sozialen Wandel" werden die Fähigkeiten aller Beteiligten und der Organisation als Ganzes für Entwicklung und Veränderung genutzt</w:t>
+      </w:r>
+    </w:p>
+    <w:p>
+      <w:pPr>
+        <w:pStyle w:val="Listenabsatz"/>
+        <w:numPr>
+          <w:ilvl w:val="2"/>
+          <w:numId w:val="1"/>
+        </w:numPr>
+        <w:rPr>
+          <w:sz w:val="24"/>
+          <w:szCs w:val="24"/>
+        </w:rPr>
+      </w:pPr>
+      <w:r>
+        <w:rPr>
+          <w:sz w:val="24"/>
+          <w:szCs w:val="24"/>
+        </w:rPr>
+        <w:t>Gesetzmäßigkeiten sozialer Gemeinschaften genutzt</w:t>
+      </w:r>
+    </w:p>
+    <w:p>
+      <w:pPr>
+        <w:pStyle w:val="Listenabsatz"/>
+        <w:numPr>
+          <w:ilvl w:val="2"/>
+          <w:numId w:val="1"/>
+        </w:numPr>
+        <w:rPr>
+          <w:sz w:val="24"/>
+          <w:szCs w:val="24"/>
+        </w:rPr>
+      </w:pPr>
+      <w:r>
+        <w:rPr>
+          <w:sz w:val="24"/>
+          <w:szCs w:val="24"/>
+        </w:rPr>
+        <w:t>Interessen der Mitarbeiter berücksichtigt</w:t>
+      </w:r>
+    </w:p>
+    <w:p>
+      <w:pPr>
+        <w:pStyle w:val="Listenabsatz"/>
+        <w:numPr>
+          <w:ilvl w:val="1"/>
+          <w:numId w:val="1"/>
+        </w:numPr>
+        <w:rPr>
+          <w:sz w:val="24"/>
+          <w:szCs w:val="24"/>
+        </w:rPr>
+      </w:pPr>
+      <w:r>
+        <w:rPr>
+          <w:sz w:val="24"/>
+          <w:szCs w:val="24"/>
+        </w:rPr>
+        <w:t>Motivationsorientierte Ansätze</w:t>
+      </w:r>
+    </w:p>
+    <w:p>
+      <w:pPr>
+        <w:pStyle w:val="Listenabsatz"/>
+        <w:numPr>
+          <w:ilvl w:val="2"/>
+          <w:numId w:val="1"/>
+        </w:numPr>
+        <w:rPr>
+          <w:sz w:val="24"/>
+          <w:szCs w:val="24"/>
+        </w:rPr>
+      </w:pPr>
+      <w:r>
+        <w:rPr>
+          <w:sz w:val="24"/>
+          <w:szCs w:val="24"/>
+        </w:rPr>
+        <w:t>menschliche Verhalten zum Gegenstand hat</w:t>
+      </w:r>
+    </w:p>
+    <w:p>
+      <w:pPr>
+        <w:pStyle w:val="Listenabsatz"/>
+        <w:numPr>
+          <w:ilvl w:val="2"/>
+          <w:numId w:val="1"/>
+        </w:numPr>
+        <w:rPr>
+          <w:sz w:val="24"/>
+          <w:szCs w:val="24"/>
+        </w:rPr>
+      </w:pPr>
+      <w:r>
+        <w:rPr>
+          <w:sz w:val="24"/>
+          <w:szCs w:val="24"/>
+        </w:rPr>
+        <w:t>hauptsächlich der Zusammenhang zwischen Motivation bzw. Frustration, Zufriedenheit und Leistung untersucht</w:t>
+      </w:r>
+    </w:p>
+    <w:p>
+      <w:pPr>
+        <w:pStyle w:val="Listenabsatz"/>
+        <w:numPr>
+          <w:ilvl w:val="1"/>
+          <w:numId w:val="1"/>
+        </w:numPr>
+        <w:rPr>
+          <w:sz w:val="24"/>
+          <w:szCs w:val="24"/>
+        </w:rPr>
+      </w:pPr>
+      <w:r>
+        <w:rPr>
+          <w:sz w:val="24"/>
+          <w:szCs w:val="24"/>
+        </w:rPr>
+        <w:t>Der ästhetische Ansatz der Organisationsforschung</w:t>
+      </w:r>
+    </w:p>
+    <w:p>
+      <w:pPr>
+        <w:pStyle w:val="Listenabsatz"/>
+        <w:numPr>
+          <w:ilvl w:val="2"/>
+          <w:numId w:val="1"/>
+        </w:numPr>
+        <w:rPr>
+          <w:sz w:val="24"/>
+          <w:szCs w:val="24"/>
+        </w:rPr>
+      </w:pPr>
+      <w:r>
+        <w:rPr>
+          <w:sz w:val="24"/>
+          <w:szCs w:val="24"/>
+        </w:rPr>
+        <w:t>Ansatz untersucht die ästhetische Wahrnehmung in und von Organisationen</w:t>
+      </w:r>
+    </w:p>
+    <w:p>
+      <w:pPr>
+        <w:pStyle w:val="Listenabsatz"/>
+        <w:numPr>
+          <w:ilvl w:val="2"/>
+          <w:numId w:val="1"/>
+        </w:numPr>
+        <w:rPr>
+          <w:sz w:val="24"/>
+          <w:szCs w:val="24"/>
+        </w:rPr>
+      </w:pPr>
+      <w:r>
+        <w:rPr>
+          <w:sz w:val="24"/>
+          <w:szCs w:val="24"/>
+        </w:rPr>
+        <w:t>Ästhetik gemäß der Grundbedeutung als "sinnliche Wahrnehmung"</w:t>
+      </w:r>
+    </w:p>
+    <w:p>
+      <w:pPr>
+        <w:pStyle w:val="Listenabsatz"/>
+        <w:numPr>
+          <w:ilvl w:val="2"/>
+          <w:numId w:val="1"/>
+        </w:numPr>
+        <w:rPr>
+          <w:sz w:val="24"/>
+          <w:szCs w:val="24"/>
+        </w:rPr>
+      </w:pPr>
+      <w:r>
+        <w:rPr>
+          <w:sz w:val="24"/>
+          <w:szCs w:val="24"/>
+        </w:rPr>
+        <w:t>Erhofft: Erkenntnisse über die damit verbundene Bildung von Wissen, Erkenntnis und Einstellungen, die das Leben in Organisationen beeinflussen</w:t>
+      </w:r>
+    </w:p>
+    <w:p>
+      <w:pPr>
+        <w:pStyle w:val="Listenabsatz"/>
+        <w:numPr>
+          <w:ilvl w:val="2"/>
+          <w:numId w:val="1"/>
+        </w:numPr>
+        <w:rPr>
+          <w:sz w:val="24"/>
+          <w:szCs w:val="24"/>
+        </w:rPr>
+      </w:pPr>
+      <w:r>
+        <w:rPr>
+          <w:sz w:val="24"/>
+          <w:szCs w:val="24"/>
+        </w:rPr>
+        <w:t>Organisationen</w:t>
+      </w:r>
+      <w:r>
+        <w:rPr>
+          <w:sz w:val="24"/>
+          <w:szCs w:val="24"/>
+        </w:rPr>
+        <w:t xml:space="preserve"> nicht ausschließlich kognitives Konstrukt gesehen</w:t>
+      </w:r>
+    </w:p>
+    <w:p>
+      <w:pPr>
+        <w:pStyle w:val="Listenabsatz"/>
+        <w:numPr>
+          <w:ilvl w:val="2"/>
+          <w:numId w:val="1"/>
+        </w:numPr>
+        <w:rPr>
+          <w:sz w:val="24"/>
+          <w:szCs w:val="24"/>
+        </w:rPr>
+      </w:pPr>
+      <w:r>
+        <w:rPr>
+          <w:sz w:val="24"/>
+          <w:szCs w:val="24"/>
+        </w:rPr>
+        <w:t>geht man davon aus, dass Organisationsteilnehmer nicht nur rein rational, sondern körperlich-ästhetisch auf Architektur, Arbeitsplatzgestaltung, Atmosphäre und vor allem Teams und Führung reagieren</w:t>
+      </w:r>
+    </w:p>
+    <w:p>
+      <w:pPr>
+        <w:pStyle w:val="Listenabsatz"/>
+        <w:numPr>
+          <w:ilvl w:val="2"/>
+          <w:numId w:val="1"/>
+        </w:numPr>
+        <w:rPr>
+          <w:sz w:val="24"/>
+          <w:szCs w:val="24"/>
+        </w:rPr>
+      </w:pPr>
+      <w:r>
+        <w:rPr>
+          <w:sz w:val="24"/>
+          <w:szCs w:val="24"/>
+        </w:rPr>
+        <w:t>aufgrund des daraus generierten impliziten Wissens entsprechend verhalten - und auch beeinflussen</w:t>
+      </w:r>
+      <w:r>
+        <w:rPr>
+          <w:sz w:val="24"/>
+          <w:szCs w:val="24"/>
+        </w:rPr>
+        <w:t xml:space="preserve"> lassen</w:t>
+      </w:r>
+    </w:p>
+    <w:p>
+      <w:pPr>
+        <w:pStyle w:val="Listenabsatz"/>
+        <w:numPr>
+          <w:ilvl w:val="0"/>
+          <w:numId w:val="2"/>
+        </w:numPr>
+        <w:rPr>
+          <w:sz w:val="24"/>
+          <w:szCs w:val="24"/>
+        </w:rPr>
+      </w:pPr>
+      <w:r>
+        <w:rPr>
+          <w:sz w:val="24"/>
+          <w:szCs w:val="24"/>
+        </w:rPr>
+        <w:t>Menschliche Bedürfnisse werden beachtet</w:t>
+      </w:r>
+    </w:p>
+    <w:p>
+      <w:pPr>
+        <w:pStyle w:val="Listenabsatz"/>
+        <w:numPr>
+          <w:ilvl w:val="0"/>
+          <w:numId w:val="2"/>
+        </w:numPr>
+        <w:rPr>
+          <w:sz w:val="24"/>
+          <w:szCs w:val="24"/>
+        </w:rPr>
+      </w:pPr>
+      <w:r>
+        <w:rPr>
+          <w:sz w:val="24"/>
+          <w:szCs w:val="24"/>
+        </w:rPr>
+        <w:t>Erstmalig steht der Mensch im Mittelpunkt der Betrachtung</w:t>
+      </w:r>
+    </w:p>
+    <w:p>
+      <w:pPr>
+        <w:pStyle w:val="Listenabsatz"/>
+        <w:numPr>
+          <w:ilvl w:val="0"/>
+          <w:numId w:val="2"/>
+        </w:numPr>
+        <w:rPr>
+          <w:sz w:val="24"/>
+          <w:szCs w:val="24"/>
+        </w:rPr>
+      </w:pPr>
+      <w:r>
+        <w:rPr>
+          <w:sz w:val="24"/>
+          <w:szCs w:val="24"/>
+        </w:rPr>
+        <w:t>Menschliches Verhalten sehr komplex, daher nicht verallgemeinerbarer ersehnter Erfolg möglich</w:t>
+      </w:r>
+    </w:p>
+    <w:p>
+      <w:pPr>
+        <w:pStyle w:val="Listenabsatz"/>
+        <w:numPr>
+          <w:ilvl w:val="0"/>
+          <w:numId w:val="2"/>
+        </w:numPr>
+        <w:rPr>
+          <w:sz w:val="24"/>
+          <w:szCs w:val="24"/>
+        </w:rPr>
+      </w:pPr>
+      <w:r>
+        <w:rPr>
+          <w:sz w:val="24"/>
+          <w:szCs w:val="24"/>
+        </w:rPr>
+        <w:lastRenderedPageBreak/>
+        <w:t>Betriebsklima hat mehr Einfluss auf das Arbeitsergebnis als die Arbeitsbedingungen</w:t>
+      </w:r>
+    </w:p>
+    <w:p>
+      <w:pPr>
+        <w:pStyle w:val="Listenabsatz"/>
+        <w:numPr>
+          <w:ilvl w:val="0"/>
+          <w:numId w:val="2"/>
+        </w:numPr>
+        <w:rPr>
+          <w:sz w:val="24"/>
+          <w:szCs w:val="24"/>
+        </w:rPr>
+      </w:pPr>
+      <w:r>
+        <w:rPr>
+          <w:sz w:val="24"/>
+          <w:szCs w:val="24"/>
+        </w:rPr>
+        <w:t>Der Mensch ist ein soziales Wesen</w:t>
+      </w:r>
+    </w:p>
+    <w:p>
+      <w:pPr>
+        <w:pStyle w:val="Listenabsatz"/>
+        <w:numPr>
+          <w:ilvl w:val="0"/>
+          <w:numId w:val="2"/>
+        </w:numPr>
+        <w:rPr>
+          <w:sz w:val="24"/>
+          <w:szCs w:val="24"/>
+        </w:rPr>
+      </w:pPr>
+      <w:r>
+        <w:rPr>
+          <w:sz w:val="24"/>
+          <w:szCs w:val="24"/>
+        </w:rPr>
+        <w:t>Leistungsbereitschaft gefördert durch Zufriedenheit und Motivation</w:t>
+      </w:r>
+    </w:p>
+    <w:p>
+      <w:pPr>
+        <w:pStyle w:val="Listenabsatz"/>
+        <w:ind w:left="1080"/>
+        <w:rPr>
+          <w:sz w:val="24"/>
+          <w:szCs w:val="24"/>
+        </w:rPr>
+      </w:pPr>
+    </w:p>
+    <w:p>
+      <w:pPr>
+        <w:pStyle w:val="Listenabsatz"/>
+        <w:numPr>
+          <w:ilvl w:val="0"/>
+          <w:numId w:val="1"/>
+        </w:numPr>
+        <w:rPr>
+          <w:sz w:val="24"/>
+          <w:szCs w:val="24"/>
+        </w:rPr>
+      </w:pPr>
+      <w:r>
+        <w:rPr>
+          <w:sz w:val="24"/>
+          <w:szCs w:val="24"/>
+        </w:rPr>
+        <w:t>Entscheidungsorientierte Ansätze</w:t>
+      </w:r>
+    </w:p>
+    <w:p>
+      <w:pPr>
+        <w:pStyle w:val="Listenabsatz"/>
+        <w:numPr>
+          <w:ilvl w:val="1"/>
+          <w:numId w:val="1"/>
+        </w:numPr>
+        <w:rPr>
+          <w:sz w:val="24"/>
+          <w:szCs w:val="24"/>
+        </w:rPr>
+      </w:pPr>
+      <w:r>
+        <w:rPr>
+          <w:sz w:val="24"/>
+          <w:szCs w:val="24"/>
+        </w:rPr>
+        <w:t>Entscheidungslogisch-orientierte Ansätze</w:t>
+      </w:r>
+    </w:p>
+    <w:p>
+      <w:pPr>
+        <w:pStyle w:val="Listenabsatz"/>
+        <w:numPr>
+          <w:ilvl w:val="2"/>
+          <w:numId w:val="1"/>
+        </w:numPr>
+        <w:rPr>
+          <w:sz w:val="24"/>
+          <w:szCs w:val="24"/>
+        </w:rPr>
+      </w:pPr>
+      <w:r>
+        <w:rPr>
+          <w:sz w:val="24"/>
+          <w:szCs w:val="24"/>
+        </w:rPr>
+        <w:t>versucht, organisatorische Gestaltungsprobleme mit Hilfe von mathematischen Algorithmen für Entscheidungsmodelle zu beschreiben</w:t>
+      </w:r>
+    </w:p>
+    <w:p>
+      <w:pPr>
+        <w:pStyle w:val="Listenabsatz"/>
+        <w:numPr>
+          <w:ilvl w:val="1"/>
+          <w:numId w:val="1"/>
+        </w:numPr>
+        <w:rPr>
+          <w:sz w:val="24"/>
+          <w:szCs w:val="24"/>
+        </w:rPr>
+      </w:pPr>
+      <w:r>
+        <w:rPr>
+          <w:sz w:val="24"/>
+          <w:szCs w:val="24"/>
+        </w:rPr>
+        <w:t>Entscheidungsprozess-orientierte Ansätze</w:t>
+      </w:r>
+    </w:p>
+    <w:p>
+      <w:pPr>
+        <w:pStyle w:val="Listenabsatz"/>
+        <w:numPr>
+          <w:ilvl w:val="2"/>
+          <w:numId w:val="1"/>
+        </w:numPr>
+        <w:rPr>
+          <w:sz w:val="24"/>
+          <w:szCs w:val="24"/>
+        </w:rPr>
+      </w:pPr>
+      <w:r>
+        <w:rPr>
+          <w:sz w:val="24"/>
+          <w:szCs w:val="24"/>
+        </w:rPr>
+        <w:t>Einfluss der Organisationsstruktur auf das Entscheidungs-Verhalten</w:t>
+      </w:r>
+    </w:p>
+    <w:p>
+      <w:pPr>
+        <w:pStyle w:val="Listenabsatz"/>
+        <w:numPr>
+          <w:ilvl w:val="2"/>
+          <w:numId w:val="1"/>
+        </w:numPr>
+        <w:rPr>
+          <w:sz w:val="24"/>
+          <w:szCs w:val="24"/>
+        </w:rPr>
+      </w:pPr>
+      <w:r>
+        <w:rPr>
+          <w:sz w:val="24"/>
+          <w:szCs w:val="24"/>
+        </w:rPr>
+        <w:t>Organisationen sind Systeme, in denen Entscheidungen zur Zielerreichung getroffen werden</w:t>
+      </w:r>
+    </w:p>
+    <w:p>
+      <w:pPr>
+        <w:pStyle w:val="Listenabsatz"/>
+        <w:numPr>
+          <w:ilvl w:val="2"/>
+          <w:numId w:val="1"/>
+        </w:numPr>
+        <w:rPr>
+          <w:sz w:val="24"/>
+          <w:szCs w:val="24"/>
+        </w:rPr>
+      </w:pPr>
+      <w:r>
+        <w:rPr>
+          <w:sz w:val="24"/>
+          <w:szCs w:val="24"/>
+        </w:rPr>
+        <w:t>Entscheidungen müssen (innerhalb des Systems) koordiniert werden ("</w:t>
+      </w:r>
+      <w:r>
+        <w:rPr>
+          <w:rStyle w:val="Fett"/>
+          <w:sz w:val="24"/>
+          <w:szCs w:val="24"/>
+        </w:rPr>
+        <w:t>Organisation</w:t>
+      </w:r>
+      <w:r>
+        <w:rPr>
+          <w:sz w:val="24"/>
+          <w:szCs w:val="24"/>
+        </w:rPr>
+        <w:t>").</w:t>
+      </w:r>
+    </w:p>
+    <w:p>
+      <w:pPr>
+        <w:pStyle w:val="Listenabsatz"/>
+        <w:numPr>
+          <w:ilvl w:val="2"/>
+          <w:numId w:val="1"/>
+        </w:numPr>
+        <w:rPr>
+          <w:sz w:val="24"/>
+          <w:szCs w:val="24"/>
+        </w:rPr>
+      </w:pPr>
+      <w:r>
+        <w:rPr>
+          <w:sz w:val="24"/>
+          <w:szCs w:val="24"/>
+        </w:rPr>
+        <w:t>Mittelpunkt steht das Entscheidungsverhalten! Die Organisationen sind das Entscheidungsumfeld</w:t>
+      </w:r>
+    </w:p>
+    <w:p>
+      <w:pPr>
+        <w:pStyle w:val="Listenabsatz"/>
+        <w:numPr>
+          <w:ilvl w:val="0"/>
+          <w:numId w:val="2"/>
+        </w:numPr>
+        <w:rPr>
+          <w:sz w:val="24"/>
+          <w:szCs w:val="24"/>
+        </w:rPr>
+      </w:pPr>
+      <w:r>
+        <w:rPr>
+          <w:sz w:val="24"/>
+          <w:szCs w:val="24"/>
+        </w:rPr>
+        <w:t>Entscheidungsprozesse als Ausgangspunkt der Organisationsanalyse</w:t>
+      </w:r>
+    </w:p>
+    <w:p>
+      <w:pPr>
+        <w:pStyle w:val="Listenabsatz"/>
+        <w:numPr>
+          <w:ilvl w:val="0"/>
+          <w:numId w:val="2"/>
+        </w:numPr>
+        <w:rPr>
+          <w:sz w:val="24"/>
+          <w:szCs w:val="24"/>
+        </w:rPr>
+      </w:pPr>
+      <w:r>
+        <w:rPr>
+          <w:sz w:val="24"/>
+          <w:szCs w:val="24"/>
+        </w:rPr>
+        <w:t>Menschliches Entscheidungsverhalten im Blickpunkt der Analyse</w:t>
+      </w:r>
+    </w:p>
+    <w:p>
+      <w:pPr>
+        <w:pStyle w:val="Listenabsatz"/>
+        <w:ind w:left="1080"/>
+        <w:rPr>
+          <w:sz w:val="24"/>
+          <w:szCs w:val="24"/>
+        </w:rPr>
+      </w:pPr>
+    </w:p>
+    <w:p>
+      <w:pPr>
+        <w:pStyle w:val="Listenabsatz"/>
+        <w:numPr>
+          <w:ilvl w:val="0"/>
+          <w:numId w:val="1"/>
+        </w:numPr>
+        <w:rPr>
+          <w:sz w:val="24"/>
+          <w:szCs w:val="24"/>
+        </w:rPr>
+      </w:pPr>
+      <w:r>
+        <w:rPr>
+          <w:sz w:val="24"/>
+          <w:szCs w:val="24"/>
+        </w:rPr>
+        <w:t>Situative Ansätze</w:t>
+      </w:r>
+    </w:p>
+    <w:p>
+      <w:pPr>
+        <w:pStyle w:val="Listenabsatz"/>
+        <w:numPr>
+          <w:ilvl w:val="1"/>
+          <w:numId w:val="1"/>
+        </w:numPr>
+        <w:rPr>
+          <w:sz w:val="24"/>
+          <w:szCs w:val="24"/>
+        </w:rPr>
+      </w:pPr>
+      <w:r>
+        <w:rPr>
+          <w:sz w:val="24"/>
+          <w:szCs w:val="24"/>
+        </w:rPr>
+        <w:t>Analytisch</w:t>
       </w:r>
       <w:bookmarkStart w:id="0" w:name="_GoBack"/>
       <w:bookmarkEnd w:id="0"/>
-      <w:r>
-        <w:rPr>
-          <w:sz w:val="24"/>
-          <w:szCs w:val="24"/>
-        </w:rPr>
-        <w:t>tsleistung</w:t>
+    </w:p>
+    <w:p>
+      <w:pPr>
+        <w:pStyle w:val="Listenabsatz"/>
+        <w:numPr>
+          <w:ilvl w:val="2"/>
+          <w:numId w:val="1"/>
+        </w:numPr>
+        <w:rPr>
+          <w:sz w:val="24"/>
+          <w:szCs w:val="24"/>
+        </w:rPr>
+      </w:pPr>
+      <w:r>
+        <w:rPr>
+          <w:sz w:val="24"/>
+          <w:szCs w:val="24"/>
+        </w:rPr>
+        <w:t>Warum unterscheiden sich die Organisationen verschiedener Unternehmen</w:t>
+      </w:r>
+    </w:p>
+    <w:p>
+      <w:pPr>
+        <w:pStyle w:val="Listenabsatz"/>
+        <w:numPr>
+          <w:ilvl w:val="2"/>
+          <w:numId w:val="1"/>
+        </w:numPr>
+        <w:rPr>
+          <w:sz w:val="24"/>
+          <w:szCs w:val="24"/>
+        </w:rPr>
+      </w:pPr>
+      <w:r>
+        <w:rPr>
+          <w:sz w:val="24"/>
+          <w:szCs w:val="24"/>
+        </w:rPr>
+        <w:t>Warum verhalten sich die Mitglieder der Organisationen unterschiedlich</w:t>
+      </w:r>
+    </w:p>
+    <w:p>
+      <w:pPr>
+        <w:pStyle w:val="Listenabsatz"/>
+        <w:numPr>
+          <w:ilvl w:val="2"/>
+          <w:numId w:val="1"/>
+        </w:numPr>
+        <w:rPr>
+          <w:sz w:val="24"/>
+          <w:szCs w:val="24"/>
+        </w:rPr>
+      </w:pPr>
+      <w:r>
+        <w:rPr>
+          <w:sz w:val="24"/>
+          <w:szCs w:val="24"/>
+        </w:rPr>
+        <w:t>Warum sind Organisationen mehr oder weniger effizient</w:t>
       </w:r>
     </w:p>
     <w:p>
@@ -606,338 +1574,41 @@
           <w:sz w:val="24"/>
           <w:szCs w:val="24"/>
         </w:rPr>
-        <w:lastRenderedPageBreak/>
-        <w:t>Organisationsentwicklung</w:t>
-      </w:r>
-    </w:p>
-    <w:p>
-      <w:pPr>
-        <w:pStyle w:val="Listenabsatz"/>
-        <w:numPr>
-          <w:ilvl w:val="2"/>
-          <w:numId w:val="1"/>
-        </w:numPr>
-        <w:rPr>
-          <w:sz w:val="24"/>
-          <w:szCs w:val="24"/>
-        </w:rPr>
-      </w:pPr>
-      <w:r>
-        <w:rPr>
-          <w:sz w:val="24"/>
-          <w:szCs w:val="24"/>
-        </w:rPr>
-        <w:t xml:space="preserve">gründet auf Erkenntnissen aus der gruppendynamischen </w:t>
-      </w:r>
-      <w:proofErr w:type="spellStart"/>
-      <w:r>
-        <w:rPr>
-          <w:sz w:val="24"/>
-          <w:szCs w:val="24"/>
-        </w:rPr>
-        <w:t>Laboratoriumsmethode</w:t>
-      </w:r>
-      <w:proofErr w:type="spellEnd"/>
-      <w:r>
-        <w:rPr>
-          <w:sz w:val="24"/>
-          <w:szCs w:val="24"/>
-        </w:rPr>
-        <w:t xml:space="preserve"> (NTL-Institut) und dem Survey-Feedback</w:t>
-      </w:r>
-    </w:p>
-    <w:p>
-      <w:pPr>
-        <w:pStyle w:val="Listenabsatz"/>
-        <w:numPr>
-          <w:ilvl w:val="2"/>
-          <w:numId w:val="1"/>
-        </w:numPr>
-        <w:rPr>
-          <w:sz w:val="24"/>
-          <w:szCs w:val="24"/>
-        </w:rPr>
-      </w:pPr>
-      <w:r>
-        <w:rPr>
-          <w:sz w:val="24"/>
-          <w:szCs w:val="24"/>
-        </w:rPr>
-        <w:t>"Die Betroffenen zu Beteiligten Machen" ist ein Kernkonzept der OE</w:t>
-      </w:r>
-    </w:p>
-    <w:p>
-      <w:pPr>
-        <w:pStyle w:val="Listenabsatz"/>
-        <w:numPr>
-          <w:ilvl w:val="2"/>
-          <w:numId w:val="1"/>
-        </w:numPr>
-        <w:rPr>
-          <w:sz w:val="24"/>
-          <w:szCs w:val="24"/>
-        </w:rPr>
-      </w:pPr>
-      <w:r>
-        <w:rPr>
-          <w:sz w:val="24"/>
-          <w:szCs w:val="24"/>
-        </w:rPr>
-        <w:t>Durch "geplanten sozialen Wandel" werden die Fähigkeiten aller Beteiligten und der Organisation als Ganzes für Entwicklung und Veränderung genutzt</w:t>
-      </w:r>
-    </w:p>
-    <w:p>
-      <w:pPr>
-        <w:pStyle w:val="Listenabsatz"/>
-        <w:numPr>
-          <w:ilvl w:val="2"/>
-          <w:numId w:val="1"/>
-        </w:numPr>
-        <w:rPr>
-          <w:sz w:val="24"/>
-          <w:szCs w:val="24"/>
-        </w:rPr>
-      </w:pPr>
-      <w:r>
-        <w:rPr>
-          <w:sz w:val="24"/>
-          <w:szCs w:val="24"/>
-        </w:rPr>
-        <w:t>Gesetzmäßigkeiten sozialer Gemeinschaften genutzt</w:t>
-      </w:r>
-    </w:p>
-    <w:p>
-      <w:pPr>
-        <w:pStyle w:val="Listenabsatz"/>
-        <w:numPr>
-          <w:ilvl w:val="2"/>
-          <w:numId w:val="1"/>
-        </w:numPr>
-        <w:rPr>
-          <w:sz w:val="24"/>
-          <w:szCs w:val="24"/>
-        </w:rPr>
-      </w:pPr>
-      <w:r>
-        <w:rPr>
-          <w:sz w:val="24"/>
-          <w:szCs w:val="24"/>
-        </w:rPr>
-        <w:t>Interessen der Mitarbeiter berücksichtigt</w:t>
-      </w:r>
-    </w:p>
-    <w:p>
-      <w:pPr>
-        <w:pStyle w:val="Listenabsatz"/>
-        <w:numPr>
-          <w:ilvl w:val="1"/>
-          <w:numId w:val="1"/>
-        </w:numPr>
-        <w:rPr>
-          <w:sz w:val="24"/>
-          <w:szCs w:val="24"/>
-        </w:rPr>
-      </w:pPr>
-      <w:r>
-        <w:rPr>
-          <w:sz w:val="24"/>
-          <w:szCs w:val="24"/>
-        </w:rPr>
-        <w:t>Motivationsorientierte Ansätze</w:t>
-      </w:r>
-    </w:p>
-    <w:p>
-      <w:pPr>
-        <w:pStyle w:val="Listenabsatz"/>
-        <w:numPr>
-          <w:ilvl w:val="2"/>
-          <w:numId w:val="1"/>
-        </w:numPr>
-        <w:rPr>
-          <w:sz w:val="24"/>
-          <w:szCs w:val="24"/>
-        </w:rPr>
-      </w:pPr>
-      <w:r>
-        <w:rPr>
-          <w:sz w:val="24"/>
-          <w:szCs w:val="24"/>
-        </w:rPr>
-        <w:t>menschliche Verhalten zum Gegenstand hat</w:t>
-      </w:r>
-    </w:p>
-    <w:p>
-      <w:pPr>
-        <w:pStyle w:val="Listenabsatz"/>
-        <w:numPr>
-          <w:ilvl w:val="2"/>
-          <w:numId w:val="1"/>
-        </w:numPr>
-        <w:rPr>
-          <w:sz w:val="24"/>
-          <w:szCs w:val="24"/>
-        </w:rPr>
-      </w:pPr>
-      <w:r>
-        <w:rPr>
-          <w:sz w:val="24"/>
-          <w:szCs w:val="24"/>
-        </w:rPr>
-        <w:t>hauptsächlich der Zusammenhang zwischen Motivation bzw. Frustration, Zufriedenheit und Leistung untersucht</w:t>
-      </w:r>
-    </w:p>
-    <w:p>
-      <w:pPr>
-        <w:pStyle w:val="Listenabsatz"/>
-        <w:numPr>
-          <w:ilvl w:val="1"/>
-          <w:numId w:val="1"/>
-        </w:numPr>
-        <w:rPr>
-          <w:sz w:val="24"/>
-          <w:szCs w:val="24"/>
-        </w:rPr>
-      </w:pPr>
-      <w:r>
-        <w:rPr>
-          <w:sz w:val="24"/>
-          <w:szCs w:val="24"/>
-        </w:rPr>
-        <w:t>Der ästhetische Ansatz der Organisationsforschung</w:t>
-      </w:r>
-    </w:p>
-    <w:p>
-      <w:pPr>
-        <w:pStyle w:val="Listenabsatz"/>
-        <w:numPr>
-          <w:ilvl w:val="2"/>
-          <w:numId w:val="1"/>
-        </w:numPr>
-        <w:rPr>
-          <w:sz w:val="24"/>
-          <w:szCs w:val="24"/>
-        </w:rPr>
-      </w:pPr>
-      <w:r>
-        <w:rPr>
-          <w:sz w:val="24"/>
-          <w:szCs w:val="24"/>
-        </w:rPr>
-        <w:t>Ansatz untersucht die ästhetische Wahrnehmung in und von Organisationen</w:t>
-      </w:r>
-    </w:p>
-    <w:p>
-      <w:pPr>
-        <w:pStyle w:val="Listenabsatz"/>
-        <w:numPr>
-          <w:ilvl w:val="2"/>
-          <w:numId w:val="1"/>
-        </w:numPr>
-        <w:rPr>
-          <w:sz w:val="24"/>
-          <w:szCs w:val="24"/>
-        </w:rPr>
-      </w:pPr>
-      <w:r>
-        <w:rPr>
-          <w:sz w:val="24"/>
-          <w:szCs w:val="24"/>
-        </w:rPr>
-        <w:t>Ästhetik gemäß der Grundbedeutung als "sinnliche Wahrnehmung"</w:t>
-      </w:r>
-    </w:p>
-    <w:p>
-      <w:pPr>
-        <w:pStyle w:val="Listenabsatz"/>
-        <w:numPr>
-          <w:ilvl w:val="2"/>
-          <w:numId w:val="1"/>
-        </w:numPr>
-        <w:rPr>
-          <w:sz w:val="24"/>
-          <w:szCs w:val="24"/>
-        </w:rPr>
-      </w:pPr>
-      <w:r>
-        <w:rPr>
-          <w:sz w:val="24"/>
-          <w:szCs w:val="24"/>
-        </w:rPr>
-        <w:t>Erhofft: Erkenntnisse über die damit verbundene Bildung von Wissen, Erkenntnis und Einstellungen, die das Leben in Organisationen beeinflussen</w:t>
-      </w:r>
-    </w:p>
-    <w:p>
-      <w:pPr>
-        <w:pStyle w:val="Listenabsatz"/>
-        <w:numPr>
-          <w:ilvl w:val="2"/>
-          <w:numId w:val="1"/>
-        </w:numPr>
-        <w:rPr>
-          <w:sz w:val="24"/>
-          <w:szCs w:val="24"/>
-        </w:rPr>
-      </w:pPr>
-      <w:r>
-        <w:rPr>
-          <w:sz w:val="24"/>
-          <w:szCs w:val="24"/>
-        </w:rPr>
-        <w:t>Organisationen</w:t>
-      </w:r>
-      <w:r>
-        <w:rPr>
-          <w:sz w:val="24"/>
-          <w:szCs w:val="24"/>
-        </w:rPr>
-        <w:t xml:space="preserve"> nicht ausschließlich kognitives Konstrukt gesehen</w:t>
-      </w:r>
-    </w:p>
-    <w:p>
-      <w:pPr>
-        <w:pStyle w:val="Listenabsatz"/>
-        <w:numPr>
-          <w:ilvl w:val="2"/>
-          <w:numId w:val="1"/>
-        </w:numPr>
-        <w:rPr>
-          <w:sz w:val="24"/>
-          <w:szCs w:val="24"/>
-        </w:rPr>
-      </w:pPr>
-      <w:r>
-        <w:rPr>
-          <w:sz w:val="24"/>
-          <w:szCs w:val="24"/>
-        </w:rPr>
-        <w:t>geht man davon aus, dass Organisationsteilnehmer nicht nur rein rational, sondern körperlich-ästhetisch auf Architektur, Arbeitsplatzgestaltung, Atmosphäre und vor allem Teams und Führung reagieren</w:t>
-      </w:r>
-    </w:p>
-    <w:p>
-      <w:pPr>
-        <w:pStyle w:val="Listenabsatz"/>
-        <w:numPr>
-          <w:ilvl w:val="2"/>
-          <w:numId w:val="1"/>
-        </w:numPr>
-        <w:rPr>
-          <w:sz w:val="24"/>
-          <w:szCs w:val="24"/>
-        </w:rPr>
-      </w:pPr>
-      <w:r>
-        <w:rPr>
-          <w:sz w:val="24"/>
-          <w:szCs w:val="24"/>
-        </w:rPr>
-        <w:t>aufgrund des daraus generierten impliziten Wissens entsprechend verhalten - und auch beeinflussen</w:t>
-      </w:r>
-      <w:r>
-        <w:rPr>
-          <w:sz w:val="24"/>
-          <w:szCs w:val="24"/>
-        </w:rPr>
-        <w:t xml:space="preserve"> lassen</w:t>
+        <w:t>P</w:t>
+      </w:r>
+      <w:r>
+        <w:rPr>
+          <w:sz w:val="24"/>
+          <w:szCs w:val="24"/>
+        </w:rPr>
+        <w:t>ragmatisch</w:t>
+      </w:r>
+      <w:r>
+        <w:rPr>
+          <w:sz w:val="24"/>
+          <w:szCs w:val="24"/>
+        </w:rPr>
+        <w:t xml:space="preserve"> </w:t>
+      </w:r>
+    </w:p>
+    <w:p>
+      <w:pPr>
+        <w:pStyle w:val="Listenabsatz"/>
+        <w:numPr>
+          <w:ilvl w:val="2"/>
+          <w:numId w:val="1"/>
+        </w:numPr>
+        <w:rPr>
+          <w:sz w:val="24"/>
+          <w:szCs w:val="24"/>
+        </w:rPr>
+      </w:pPr>
+      <w:r>
+        <w:rPr>
+          <w:sz w:val="24"/>
+          <w:szCs w:val="24"/>
+        </w:rPr>
+        <w:t xml:space="preserve">Wie lässt sich die Organisation eines Unternehmens gestalten, damit sie den veränderten Anforderungen (z.B. durch verschärften Wettbewerb oder durch technischen Fortschritt) gerecht wird? </w:t>
       </w:r>
     </w:p>
     <w:p>
@@ -957,7 +1628,7 @@
           <w:sz w:val="24"/>
           <w:szCs w:val="24"/>
         </w:rPr>
-        <w:t>Menschliche Bedürfnisse werden beachtet</w:t>
+        <w:t>Diese Modelle berücksichtigen nicht die Entscheidungsträger</w:t>
       </w:r>
     </w:p>
     <w:p>
@@ -977,117 +1648,37 @@
           <w:sz w:val="24"/>
           <w:szCs w:val="24"/>
         </w:rPr>
-        <w:t>Erstmalig steht der Mensch im Mittelpunkt der Betrachtung</w:t>
-      </w:r>
+        <w:t>Entscheidungsverhalten ist aber verantwortlich für die Organisationsgestaltung</w:t>
+      </w:r>
+    </w:p>
+    <w:p>
+      <w:pPr>
+        <w:pStyle w:val="Listenabsatz"/>
+        <w:ind w:left="1080"/>
+        <w:rPr>
+          <w:sz w:val="24"/>
+          <w:szCs w:val="24"/>
+        </w:rPr>
+      </w:pPr>
     </w:p>
     <w:p>
       <w:pPr>
         <w:pStyle w:val="Listenabsatz"/>
         <w:numPr>
           <w:ilvl w:val="0"/>
-          <w:numId w:val="2"/>
-        </w:numPr>
-        <w:rPr>
-          <w:sz w:val="24"/>
-          <w:szCs w:val="24"/>
-        </w:rPr>
-      </w:pPr>
-      <w:r>
-        <w:rPr>
-          <w:sz w:val="24"/>
-          <w:szCs w:val="24"/>
-        </w:rPr>
-        <w:t>Menschliches Verhalten sehr komplex, daher nicht verallgemeinerbarer ersehnter Erfolg möglich</w:t>
-      </w:r>
-    </w:p>
-    <w:p>
-      <w:pPr>
-        <w:pStyle w:val="Listenabsatz"/>
-        <w:numPr>
-          <w:ilvl w:val="0"/>
-          <w:numId w:val="2"/>
-        </w:numPr>
-        <w:rPr>
-          <w:sz w:val="24"/>
-          <w:szCs w:val="24"/>
-        </w:rPr>
-      </w:pPr>
-      <w:r>
-        <w:rPr>
-          <w:sz w:val="24"/>
-          <w:szCs w:val="24"/>
-        </w:rPr>
-        <w:t>Betriebsklima hat mehr Einfluss auf das Arbeitsergebnis als die Arbeitsbedingungen</w:t>
-      </w:r>
-    </w:p>
-    <w:p>
-      <w:pPr>
-        <w:pStyle w:val="Listenabsatz"/>
-        <w:numPr>
-          <w:ilvl w:val="0"/>
-          <w:numId w:val="2"/>
-        </w:numPr>
-        <w:rPr>
-          <w:sz w:val="24"/>
-          <w:szCs w:val="24"/>
-        </w:rPr>
-      </w:pPr>
-      <w:r>
-        <w:rPr>
-          <w:sz w:val="24"/>
-          <w:szCs w:val="24"/>
-        </w:rPr>
-        <w:t>Der Mensch ist ein soziales Wesen</w:t>
-      </w:r>
-    </w:p>
-    <w:p>
-      <w:pPr>
-        <w:pStyle w:val="Listenabsatz"/>
-        <w:numPr>
-          <w:ilvl w:val="0"/>
-          <w:numId w:val="2"/>
-        </w:numPr>
-        <w:rPr>
-          <w:sz w:val="24"/>
-          <w:szCs w:val="24"/>
-        </w:rPr>
-      </w:pPr>
-      <w:r>
-        <w:rPr>
-          <w:sz w:val="24"/>
-          <w:szCs w:val="24"/>
-        </w:rPr>
-        <w:t>Leistungsbereitschaft gefördert durch Zufriedenheit und Motivation</w:t>
-      </w:r>
-    </w:p>
-    <w:p>
-      <w:pPr>
-        <w:pStyle w:val="Listenabsatz"/>
-        <w:ind w:left="1080"/>
-        <w:rPr>
-          <w:sz w:val="24"/>
-          <w:szCs w:val="24"/>
-        </w:rPr>
-      </w:pPr>
-    </w:p>
-    <w:p>
-      <w:pPr>
-        <w:pStyle w:val="Listenabsatz"/>
-        <w:numPr>
-          <w:ilvl w:val="0"/>
-          <w:numId w:val="1"/>
-        </w:numPr>
-        <w:rPr>
-          <w:sz w:val="24"/>
-          <w:szCs w:val="24"/>
-        </w:rPr>
-      </w:pPr>
-      <w:r>
-        <w:rPr>
-          <w:sz w:val="24"/>
-          <w:szCs w:val="24"/>
-        </w:rPr>
-        <w:t>Entscheidungsorientierte Ansätze</w:t>
+          <w:numId w:val="1"/>
+        </w:numPr>
+        <w:rPr>
+          <w:sz w:val="24"/>
+          <w:szCs w:val="24"/>
+        </w:rPr>
+      </w:pPr>
+      <w:r>
+        <w:rPr>
+          <w:sz w:val="24"/>
+          <w:szCs w:val="24"/>
+        </w:rPr>
+        <w:t>Systemorientierte Ansätze</w:t>
       </w:r>
     </w:p>
     <w:p>
@@ -1107,27 +1698,27 @@
           <w:sz w:val="24"/>
           <w:szCs w:val="24"/>
         </w:rPr>
-        <w:t>Entscheidungslogisch-orientierte Ansätze</w:t>
-      </w:r>
-    </w:p>
-    <w:p>
-      <w:pPr>
-        <w:pStyle w:val="Listenabsatz"/>
-        <w:numPr>
-          <w:ilvl w:val="2"/>
-          <w:numId w:val="1"/>
-        </w:numPr>
-        <w:rPr>
-          <w:sz w:val="24"/>
-          <w:szCs w:val="24"/>
-        </w:rPr>
-      </w:pPr>
-      <w:r>
-        <w:rPr>
-          <w:sz w:val="24"/>
-          <w:szCs w:val="24"/>
-        </w:rPr>
-        <w:t>versucht, organisatorische Gestaltungsprobleme mit Hilfe von mathematischen Algorithmen für Entscheidungsmodelle zu beschreiben</w:t>
+        <w:t>Systemtheoretisch-kybernetischer Ansatz</w:t>
+      </w:r>
+    </w:p>
+    <w:p>
+      <w:pPr>
+        <w:pStyle w:val="Listenabsatz"/>
+        <w:numPr>
+          <w:ilvl w:val="2"/>
+          <w:numId w:val="1"/>
+        </w:numPr>
+        <w:rPr>
+          <w:sz w:val="24"/>
+          <w:szCs w:val="24"/>
+        </w:rPr>
+      </w:pPr>
+      <w:r>
+        <w:rPr>
+          <w:sz w:val="24"/>
+          <w:szCs w:val="24"/>
+        </w:rPr>
+        <w:t>Kernaussage ist, dass soziale Systeme über die Fähigkeit zur Selbstorganisation verfügen und hierbei Verhaltensregeln weiterentwickeln</w:t>
       </w:r>
     </w:p>
     <w:p>
@@ -1147,465 +1738,6 @@
           <w:sz w:val="24"/>
           <w:szCs w:val="24"/>
         </w:rPr>
-        <w:t>Entscheidungsprozess-orientierte Ansätze</w:t>
-      </w:r>
-    </w:p>
-    <w:p>
-      <w:pPr>
-        <w:pStyle w:val="Listenabsatz"/>
-        <w:numPr>
-          <w:ilvl w:val="2"/>
-          <w:numId w:val="1"/>
-        </w:numPr>
-        <w:rPr>
-          <w:sz w:val="24"/>
-          <w:szCs w:val="24"/>
-        </w:rPr>
-      </w:pPr>
-      <w:r>
-        <w:rPr>
-          <w:sz w:val="24"/>
-          <w:szCs w:val="24"/>
-        </w:rPr>
-        <w:t>Einfluss der Organisationsstruktur auf das Entscheidungs-Verhalten</w:t>
-      </w:r>
-    </w:p>
-    <w:p>
-      <w:pPr>
-        <w:pStyle w:val="Listenabsatz"/>
-        <w:numPr>
-          <w:ilvl w:val="2"/>
-          <w:numId w:val="1"/>
-        </w:numPr>
-        <w:rPr>
-          <w:sz w:val="24"/>
-          <w:szCs w:val="24"/>
-        </w:rPr>
-      </w:pPr>
-      <w:r>
-        <w:rPr>
-          <w:sz w:val="24"/>
-          <w:szCs w:val="24"/>
-        </w:rPr>
-        <w:t>Organisationen sind Systeme, in denen Entscheidungen zur Zielerreichung getroffen werden</w:t>
-      </w:r>
-    </w:p>
-    <w:p>
-      <w:pPr>
-        <w:pStyle w:val="Listenabsatz"/>
-        <w:numPr>
-          <w:ilvl w:val="2"/>
-          <w:numId w:val="1"/>
-        </w:numPr>
-        <w:rPr>
-          <w:sz w:val="24"/>
-          <w:szCs w:val="24"/>
-        </w:rPr>
-      </w:pPr>
-      <w:r>
-        <w:rPr>
-          <w:sz w:val="24"/>
-          <w:szCs w:val="24"/>
-        </w:rPr>
-        <w:t>Entscheidungen müssen (innerhalb des Systems) koordiniert werden ("</w:t>
-      </w:r>
-      <w:r>
-        <w:rPr>
-          <w:rStyle w:val="Fett"/>
-          <w:sz w:val="24"/>
-          <w:szCs w:val="24"/>
-        </w:rPr>
-        <w:t>Organisation</w:t>
-      </w:r>
-      <w:r>
-        <w:rPr>
-          <w:sz w:val="24"/>
-          <w:szCs w:val="24"/>
-        </w:rPr>
-        <w:t>").</w:t>
-      </w:r>
-    </w:p>
-    <w:p>
-      <w:pPr>
-        <w:pStyle w:val="Listenabsatz"/>
-        <w:numPr>
-          <w:ilvl w:val="2"/>
-          <w:numId w:val="1"/>
-        </w:numPr>
-        <w:rPr>
-          <w:sz w:val="24"/>
-          <w:szCs w:val="24"/>
-        </w:rPr>
-      </w:pPr>
-      <w:r>
-        <w:rPr>
-          <w:sz w:val="24"/>
-          <w:szCs w:val="24"/>
-        </w:rPr>
-        <w:t>Mittelpunkt steht das Entscheidungsverhalten! Die Organisationen sind das Entscheidungsumfeld</w:t>
-      </w:r>
-    </w:p>
-    <w:p>
-      <w:pPr>
-        <w:pStyle w:val="Listenabsatz"/>
-        <w:numPr>
-          <w:ilvl w:val="1"/>
-          <w:numId w:val="1"/>
-        </w:numPr>
-        <w:rPr>
-          <w:sz w:val="24"/>
-          <w:szCs w:val="24"/>
-        </w:rPr>
-      </w:pPr>
-      <w:r>
-        <w:rPr>
-          <w:sz w:val="24"/>
-          <w:szCs w:val="24"/>
-        </w:rPr>
-        <w:t>Theorien des Entscheidungsverhaltens</w:t>
-      </w:r>
-    </w:p>
-    <w:p>
-      <w:pPr>
-        <w:pStyle w:val="Listenabsatz"/>
-        <w:numPr>
-          <w:ilvl w:val="2"/>
-          <w:numId w:val="1"/>
-        </w:numPr>
-        <w:rPr>
-          <w:sz w:val="24"/>
-          <w:szCs w:val="24"/>
-        </w:rPr>
-      </w:pPr>
-      <w:r>
-        <w:rPr>
-          <w:sz w:val="24"/>
-          <w:szCs w:val="24"/>
-        </w:rPr>
-        <w:t>Auch die Werte und Wahrnehmungen der Mitglieder, ihr unvollständiges Wissen, ihre Anerkennung von Meinungsführern, ihre Loyalität gegenüber Autoritäten sowie spezifische Kommunikationsformen und -barrieren und Gruppenzwänge beeinflussen den Entscheidungsprozess</w:t>
-      </w:r>
-    </w:p>
-    <w:p>
-      <w:pPr>
-        <w:pStyle w:val="Listenabsatz"/>
-        <w:numPr>
-          <w:ilvl w:val="0"/>
-          <w:numId w:val="2"/>
-        </w:numPr>
-        <w:rPr>
-          <w:sz w:val="24"/>
-          <w:szCs w:val="24"/>
-        </w:rPr>
-      </w:pPr>
-      <w:r>
-        <w:rPr>
-          <w:sz w:val="24"/>
-          <w:szCs w:val="24"/>
-        </w:rPr>
-        <w:t>Entscheidungsprozesse als Ausgangspunkt der Organisationsanalyse</w:t>
-      </w:r>
-    </w:p>
-    <w:p>
-      <w:pPr>
-        <w:pStyle w:val="Listenabsatz"/>
-        <w:numPr>
-          <w:ilvl w:val="0"/>
-          <w:numId w:val="2"/>
-        </w:numPr>
-        <w:rPr>
-          <w:sz w:val="24"/>
-          <w:szCs w:val="24"/>
-        </w:rPr>
-      </w:pPr>
-      <w:r>
-        <w:rPr>
-          <w:sz w:val="24"/>
-          <w:szCs w:val="24"/>
-        </w:rPr>
-        <w:t>Menschliches Entscheidungsverhalten im Blickpunkt der Analyse</w:t>
-      </w:r>
-    </w:p>
-    <w:p>
-      <w:pPr>
-        <w:pStyle w:val="Listenabsatz"/>
-        <w:ind w:left="1080"/>
-        <w:rPr>
-          <w:sz w:val="24"/>
-          <w:szCs w:val="24"/>
-        </w:rPr>
-      </w:pPr>
-    </w:p>
-    <w:p>
-      <w:pPr>
-        <w:pStyle w:val="Listenabsatz"/>
-        <w:numPr>
-          <w:ilvl w:val="0"/>
-          <w:numId w:val="1"/>
-        </w:numPr>
-        <w:rPr>
-          <w:sz w:val="24"/>
-          <w:szCs w:val="24"/>
-        </w:rPr>
-      </w:pPr>
-      <w:r>
-        <w:rPr>
-          <w:sz w:val="24"/>
-          <w:szCs w:val="24"/>
-        </w:rPr>
-        <w:t>Situative Ansätze</w:t>
-      </w:r>
-    </w:p>
-    <w:p>
-      <w:pPr>
-        <w:pStyle w:val="Listenabsatz"/>
-        <w:numPr>
-          <w:ilvl w:val="1"/>
-          <w:numId w:val="1"/>
-        </w:numPr>
-        <w:rPr>
-          <w:sz w:val="24"/>
-          <w:szCs w:val="24"/>
-        </w:rPr>
-      </w:pPr>
-      <w:r>
-        <w:rPr>
-          <w:sz w:val="24"/>
-          <w:szCs w:val="24"/>
-        </w:rPr>
-        <w:t>Analytisch</w:t>
-      </w:r>
-    </w:p>
-    <w:p>
-      <w:pPr>
-        <w:pStyle w:val="Listenabsatz"/>
-        <w:numPr>
-          <w:ilvl w:val="2"/>
-          <w:numId w:val="1"/>
-        </w:numPr>
-        <w:rPr>
-          <w:sz w:val="24"/>
-          <w:szCs w:val="24"/>
-        </w:rPr>
-      </w:pPr>
-      <w:r>
-        <w:rPr>
-          <w:sz w:val="24"/>
-          <w:szCs w:val="24"/>
-        </w:rPr>
-        <w:t>Warum unterscheiden sich die Organisationen verschiedener Unternehmen</w:t>
-      </w:r>
-    </w:p>
-    <w:p>
-      <w:pPr>
-        <w:pStyle w:val="Listenabsatz"/>
-        <w:numPr>
-          <w:ilvl w:val="2"/>
-          <w:numId w:val="1"/>
-        </w:numPr>
-        <w:rPr>
-          <w:sz w:val="24"/>
-          <w:szCs w:val="24"/>
-        </w:rPr>
-      </w:pPr>
-      <w:r>
-        <w:rPr>
-          <w:sz w:val="24"/>
-          <w:szCs w:val="24"/>
-        </w:rPr>
-        <w:t>Warum verhalten sich die Mitglieder der Organisationen unterschiedlich</w:t>
-      </w:r>
-    </w:p>
-    <w:p>
-      <w:pPr>
-        <w:pStyle w:val="Listenabsatz"/>
-        <w:numPr>
-          <w:ilvl w:val="2"/>
-          <w:numId w:val="1"/>
-        </w:numPr>
-        <w:rPr>
-          <w:sz w:val="24"/>
-          <w:szCs w:val="24"/>
-        </w:rPr>
-      </w:pPr>
-      <w:r>
-        <w:rPr>
-          <w:sz w:val="24"/>
-          <w:szCs w:val="24"/>
-        </w:rPr>
-        <w:t>Warum sind Organisationen mehr oder weniger effizient</w:t>
-      </w:r>
-    </w:p>
-    <w:p>
-      <w:pPr>
-        <w:pStyle w:val="Listenabsatz"/>
-        <w:numPr>
-          <w:ilvl w:val="1"/>
-          <w:numId w:val="1"/>
-        </w:numPr>
-        <w:rPr>
-          <w:sz w:val="24"/>
-          <w:szCs w:val="24"/>
-        </w:rPr>
-      </w:pPr>
-      <w:r>
-        <w:rPr>
-          <w:sz w:val="24"/>
-          <w:szCs w:val="24"/>
-        </w:rPr>
-        <w:t>P</w:t>
-      </w:r>
-      <w:r>
-        <w:rPr>
-          <w:sz w:val="24"/>
-          <w:szCs w:val="24"/>
-        </w:rPr>
-        <w:t>ragmatisch</w:t>
-      </w:r>
-      <w:r>
-        <w:rPr>
-          <w:sz w:val="24"/>
-          <w:szCs w:val="24"/>
-        </w:rPr>
-        <w:t xml:space="preserve"> </w:t>
-      </w:r>
-    </w:p>
-    <w:p>
-      <w:pPr>
-        <w:pStyle w:val="Listenabsatz"/>
-        <w:numPr>
-          <w:ilvl w:val="2"/>
-          <w:numId w:val="1"/>
-        </w:numPr>
-        <w:rPr>
-          <w:sz w:val="24"/>
-          <w:szCs w:val="24"/>
-        </w:rPr>
-      </w:pPr>
-      <w:r>
-        <w:rPr>
-          <w:sz w:val="24"/>
-          <w:szCs w:val="24"/>
-        </w:rPr>
-        <w:t xml:space="preserve">Wie lässt sich die Organisation eines Unternehmens gestalten, damit sie den veränderten Anforderungen (z.B. durch verschärften Wettbewerb oder durch technischen Fortschritt) gerecht wird? </w:t>
-      </w:r>
-    </w:p>
-    <w:p>
-      <w:pPr>
-        <w:pStyle w:val="Listenabsatz"/>
-        <w:numPr>
-          <w:ilvl w:val="0"/>
-          <w:numId w:val="2"/>
-        </w:numPr>
-        <w:rPr>
-          <w:sz w:val="24"/>
-          <w:szCs w:val="24"/>
-        </w:rPr>
-      </w:pPr>
-      <w:r>
-        <w:rPr>
-          <w:sz w:val="24"/>
-          <w:szCs w:val="24"/>
-        </w:rPr>
-        <w:t>Diese Modelle berücksichtigen nicht die Entscheidungsträger</w:t>
-      </w:r>
-    </w:p>
-    <w:p>
-      <w:pPr>
-        <w:pStyle w:val="Listenabsatz"/>
-        <w:numPr>
-          <w:ilvl w:val="0"/>
-          <w:numId w:val="2"/>
-        </w:numPr>
-        <w:rPr>
-          <w:sz w:val="24"/>
-          <w:szCs w:val="24"/>
-        </w:rPr>
-      </w:pPr>
-      <w:r>
-        <w:rPr>
-          <w:sz w:val="24"/>
-          <w:szCs w:val="24"/>
-        </w:rPr>
-        <w:t>Entscheidungsverhalten ist aber verantwortlich für die Organisationsgestaltung</w:t>
-      </w:r>
-    </w:p>
-    <w:p>
-      <w:pPr>
-        <w:pStyle w:val="Listenabsatz"/>
-        <w:numPr>
-          <w:ilvl w:val="0"/>
-          <w:numId w:val="1"/>
-        </w:numPr>
-        <w:rPr>
-          <w:sz w:val="24"/>
-          <w:szCs w:val="24"/>
-        </w:rPr>
-      </w:pPr>
-      <w:r>
-        <w:rPr>
-          <w:sz w:val="24"/>
-          <w:szCs w:val="24"/>
-        </w:rPr>
-        <w:t>Systemorientierte Ansätze</w:t>
-      </w:r>
-    </w:p>
-    <w:p>
-      <w:pPr>
-        <w:pStyle w:val="Listenabsatz"/>
-        <w:numPr>
-          <w:ilvl w:val="1"/>
-          <w:numId w:val="1"/>
-        </w:numPr>
-        <w:rPr>
-          <w:sz w:val="24"/>
-          <w:szCs w:val="24"/>
-        </w:rPr>
-      </w:pPr>
-      <w:r>
-        <w:rPr>
-          <w:sz w:val="24"/>
-          <w:szCs w:val="24"/>
-        </w:rPr>
-        <w:t>Systemtheoretisch-kybernetischer Ansatz</w:t>
-      </w:r>
-    </w:p>
-    <w:p>
-      <w:pPr>
-        <w:pStyle w:val="Listenabsatz"/>
-        <w:numPr>
-          <w:ilvl w:val="2"/>
-          <w:numId w:val="1"/>
-        </w:numPr>
-        <w:rPr>
-          <w:sz w:val="24"/>
-          <w:szCs w:val="24"/>
-        </w:rPr>
-      </w:pPr>
-      <w:r>
-        <w:rPr>
-          <w:sz w:val="24"/>
-          <w:szCs w:val="24"/>
-        </w:rPr>
-        <w:t>Kernaussage ist, dass soziale Systeme über die Fähigkeit zur Selbstorganisation verfügen und hierbei Verhaltensregeln weiterentwickeln</w:t>
-      </w:r>
-    </w:p>
-    <w:p>
-      <w:pPr>
-        <w:pStyle w:val="Listenabsatz"/>
-        <w:numPr>
-          <w:ilvl w:val="1"/>
-          <w:numId w:val="1"/>
-        </w:numPr>
-        <w:rPr>
-          <w:sz w:val="24"/>
-          <w:szCs w:val="24"/>
-        </w:rPr>
-      </w:pPr>
-      <w:r>
-        <w:rPr>
-          <w:sz w:val="24"/>
-          <w:szCs w:val="24"/>
-        </w:rPr>
         <w:t>Soziologie</w:t>
       </w:r>
     </w:p>
@@ -1626,6 +1758,7 @@
           <w:sz w:val="24"/>
           <w:szCs w:val="24"/>
         </w:rPr>
+        <w:lastRenderedPageBreak/>
         <w:t>Anspruch, eine Universaltheorie im Sinne eines umfassenden und kohärenten Theoriegebäudes für alle Formen von Sozialität (z. B. Zweierbeziehungen, Familien, Organisationen, Funktionssysteme, Gesellschaft) zu sein</w:t>
       </w:r>
     </w:p>
@@ -2065,7 +2198,7 @@
   <w:abstractNum w:abstractNumId="0">
     <w:nsid w:val="3A6C7AE4"/>
     <w:multiLevelType w:val="hybridMultilevel"/>
-    <w:tmpl w:val="B8EA7D66"/>
+    <w:tmpl w:val="F0B4AAC2"/>
     <w:lvl w:ilvl="0" w:tplc="04070001">
       <w:start w:val="1"/>
       <w:numFmt w:val="bullet"/>

</xml_diff>

<commit_message>
OSA 4 Präsentation abgeschlossen
Der letzte Feinschliff ist jetzt durch. Kritik ist immer willkommen.
</commit_message>
<xml_diff>
--- a/OrgatheoretAns/OrgatheoretAns.docx
+++ b/OrgatheoretAns/OrgatheoretAns.docx
@@ -58,21 +58,157 @@
           <w:sz w:val="24"/>
           <w:szCs w:val="24"/>
         </w:rPr>
-        <w:t xml:space="preserve">Zweck, </w:t>
-      </w:r>
-      <w:r>
-        <w:rPr>
-          <w:sz w:val="24"/>
-          <w:szCs w:val="24"/>
-        </w:rPr>
-        <w:t>Organisationen</w:t>
-      </w:r>
-      <w:r>
-        <w:rPr>
-          <w:sz w:val="24"/>
-          <w:szCs w:val="24"/>
-        </w:rPr>
-        <w:t xml:space="preserve"> – ihr Entstehen, ihr Bestehen und ihre Funktionsweise – sowie organisationsimmanentes Verhalten</w:t>
+        <w:t>Zweck, Organisationen – ihr Entstehen, ihr Bestehen und ihre Funktionsweise – sowie organisationsimmanentes Verhalten zu untersuchen und zu erklären</w:t>
+      </w:r>
+    </w:p>
+    <w:p>
+      <w:pPr>
+        <w:pStyle w:val="Listenabsatz"/>
+        <w:numPr>
+          <w:ilvl w:val="1"/>
+          <w:numId w:val="1"/>
+        </w:numPr>
+        <w:rPr>
+          <w:b/>
+          <w:sz w:val="24"/>
+          <w:szCs w:val="24"/>
+        </w:rPr>
+      </w:pPr>
+      <w:r>
+        <w:rPr>
+          <w:sz w:val="24"/>
+          <w:szCs w:val="24"/>
+        </w:rPr>
+        <w:t>Vielzahl von Organisationstheorien, da Organisationen hochkomplexe Gebilde sind und der Gegenstandsbereich der Organisationstheorie sehr breit ist</w:t>
+      </w:r>
+    </w:p>
+    <w:p>
+      <w:pPr>
+        <w:pStyle w:val="Listenabsatz"/>
+        <w:numPr>
+          <w:ilvl w:val="1"/>
+          <w:numId w:val="1"/>
+        </w:numPr>
+        <w:rPr>
+          <w:b/>
+          <w:sz w:val="24"/>
+          <w:szCs w:val="24"/>
+        </w:rPr>
+      </w:pPr>
+      <w:r>
+        <w:rPr>
+          <w:sz w:val="24"/>
+          <w:szCs w:val="24"/>
+        </w:rPr>
+        <w:t>Ansätzen ist ihr Objektbereich – die Organisationen und ihre Zielsetzung – gleich, während sie jeweils bestimmte Aspekte untersuchen</w:t>
+      </w:r>
+    </w:p>
+    <w:p>
+      <w:pPr>
+        <w:pStyle w:val="Listenabsatz"/>
+        <w:numPr>
+          <w:ilvl w:val="1"/>
+          <w:numId w:val="1"/>
+        </w:numPr>
+        <w:rPr>
+          <w:b/>
+          <w:sz w:val="24"/>
+          <w:szCs w:val="24"/>
+        </w:rPr>
+      </w:pPr>
+      <w:r>
+        <w:rPr>
+          <w:sz w:val="24"/>
+          <w:szCs w:val="24"/>
+        </w:rPr>
+        <w:t>Ausgangspunkt der Theorie sind die interdisziplinäre Betrachtung organisationssoziologischer und organisationspsychologischer Ansätze</w:t>
+      </w:r>
+    </w:p>
+    <w:p>
+      <w:pPr>
+        <w:pStyle w:val="Listenabsatz"/>
+        <w:numPr>
+          <w:ilvl w:val="0"/>
+          <w:numId w:val="1"/>
+        </w:numPr>
+        <w:rPr>
+          <w:sz w:val="24"/>
+          <w:szCs w:val="24"/>
+        </w:rPr>
+      </w:pPr>
+      <w:r>
+        <w:rPr>
+          <w:sz w:val="24"/>
+          <w:szCs w:val="24"/>
+        </w:rPr>
+        <w:t>Klassische Ansätze</w:t>
+      </w:r>
+    </w:p>
+    <w:p>
+      <w:pPr>
+        <w:pStyle w:val="Listenabsatz"/>
+        <w:numPr>
+          <w:ilvl w:val="1"/>
+          <w:numId w:val="1"/>
+        </w:numPr>
+        <w:rPr>
+          <w:sz w:val="24"/>
+          <w:szCs w:val="24"/>
+        </w:rPr>
+      </w:pPr>
+      <w:r>
+        <w:rPr>
+          <w:sz w:val="24"/>
+          <w:szCs w:val="24"/>
+        </w:rPr>
+        <w:t>Bürokratieansatz</w:t>
+      </w:r>
+    </w:p>
+    <w:p>
+      <w:pPr>
+        <w:pStyle w:val="Listenabsatz"/>
+        <w:numPr>
+          <w:ilvl w:val="2"/>
+          <w:numId w:val="1"/>
+        </w:numPr>
+        <w:rPr>
+          <w:sz w:val="24"/>
+          <w:szCs w:val="24"/>
+        </w:rPr>
+      </w:pPr>
+      <w:r>
+        <w:rPr>
+          <w:sz w:val="24"/>
+          <w:szCs w:val="24"/>
+        </w:rPr>
+        <w:t xml:space="preserve">Bürokratie als </w:t>
+      </w:r>
+      <w:r>
+        <w:rPr>
+          <w:sz w:val="24"/>
+          <w:szCs w:val="24"/>
+        </w:rPr>
+        <w:t>leistungsfähige Organisationsform</w:t>
+      </w:r>
+    </w:p>
+    <w:p>
+      <w:pPr>
+        <w:pStyle w:val="Listenabsatz"/>
+        <w:numPr>
+          <w:ilvl w:val="2"/>
+          <w:numId w:val="1"/>
+        </w:numPr>
+        <w:rPr>
+          <w:sz w:val="24"/>
+          <w:szCs w:val="24"/>
+        </w:rPr>
+      </w:pPr>
+      <w:r>
+        <w:rPr>
+          <w:sz w:val="24"/>
+          <w:szCs w:val="24"/>
+        </w:rPr>
+        <w:t>gekennzeichnet</w:t>
       </w:r>
       <w:r>
         <w:rPr>
@@ -86,7 +222,7 @@
           <w:sz w:val="24"/>
           <w:szCs w:val="24"/>
         </w:rPr>
-        <w:t>zu untersuchen und zu erklären</w:t>
+        <w:t xml:space="preserve"> durch Arbeitsteilung, Amtshierarchie, Regeln und Normen zur Aufgabenerfüllung und Aktenmäßigkeit der Verwaltung</w:t>
       </w:r>
     </w:p>
     <w:p>
@@ -97,17 +233,56 @@
           <w:numId w:val="1"/>
         </w:numPr>
         <w:rPr>
-          <w:b/>
-          <w:sz w:val="24"/>
-          <w:szCs w:val="24"/>
-        </w:rPr>
-      </w:pPr>
-      <w:r>
-        <w:rPr>
-          <w:sz w:val="24"/>
-          <w:szCs w:val="24"/>
-        </w:rPr>
-        <w:t>Vielzahl von Organisationstheorien, da Organisationen hochkomplexe Gebilde sind und der Gegenstandsbereich der Organisationstheorie sehr breit ist</w:t>
+          <w:sz w:val="24"/>
+          <w:szCs w:val="24"/>
+        </w:rPr>
+      </w:pPr>
+      <w:r>
+        <w:rPr>
+          <w:sz w:val="24"/>
+          <w:szCs w:val="24"/>
+        </w:rPr>
+        <w:t>Scientific Management</w:t>
+      </w:r>
+    </w:p>
+    <w:p>
+      <w:pPr>
+        <w:pStyle w:val="Listenabsatz"/>
+        <w:numPr>
+          <w:ilvl w:val="2"/>
+          <w:numId w:val="1"/>
+        </w:numPr>
+        <w:rPr>
+          <w:sz w:val="24"/>
+          <w:szCs w:val="24"/>
+        </w:rPr>
+      </w:pPr>
+      <w:r>
+        <w:rPr>
+          <w:sz w:val="24"/>
+          <w:szCs w:val="24"/>
+        </w:rPr>
+        <w:t>Geprägt durch verstärkten Einsatz von Maschinen und standardisierte Massenproduktion</w:t>
+      </w:r>
+    </w:p>
+    <w:p>
+      <w:pPr>
+        <w:pStyle w:val="Listenabsatz"/>
+        <w:numPr>
+          <w:ilvl w:val="2"/>
+          <w:numId w:val="1"/>
+        </w:numPr>
+        <w:rPr>
+          <w:sz w:val="24"/>
+          <w:szCs w:val="24"/>
+        </w:rPr>
+      </w:pPr>
+      <w:r>
+        <w:rPr>
+          <w:sz w:val="24"/>
+          <w:szCs w:val="24"/>
+        </w:rPr>
+        <w:t>Ziel: Produktivität der Arbeiter und Effizient des Managements steigern</w:t>
       </w:r>
     </w:p>
     <w:p>
@@ -118,17 +293,76 @@
           <w:numId w:val="1"/>
         </w:numPr>
         <w:rPr>
-          <w:b/>
-          <w:sz w:val="24"/>
-          <w:szCs w:val="24"/>
-        </w:rPr>
-      </w:pPr>
-      <w:r>
-        <w:rPr>
-          <w:sz w:val="24"/>
-          <w:szCs w:val="24"/>
-        </w:rPr>
-        <w:t>Ansätzen ist ihr Objektbereich – die Organisationen und ihre Zielsetzung – gleich, während sie jeweils bestimmte Aspekte untersuchen</w:t>
+          <w:sz w:val="24"/>
+          <w:szCs w:val="24"/>
+        </w:rPr>
+      </w:pPr>
+      <w:r>
+        <w:rPr>
+          <w:sz w:val="24"/>
+          <w:szCs w:val="24"/>
+        </w:rPr>
+        <w:t>Administrations- und Managementlehre</w:t>
+      </w:r>
+    </w:p>
+    <w:p>
+      <w:pPr>
+        <w:pStyle w:val="Listenabsatz"/>
+        <w:numPr>
+          <w:ilvl w:val="2"/>
+          <w:numId w:val="1"/>
+        </w:numPr>
+        <w:rPr>
+          <w:sz w:val="24"/>
+          <w:szCs w:val="24"/>
+        </w:rPr>
+      </w:pPr>
+      <w:r>
+        <w:rPr>
+          <w:sz w:val="24"/>
+          <w:szCs w:val="24"/>
+        </w:rPr>
+        <w:t>stehen Fragen der Aufgaben- und Abteilungsbildung und der Koordination im Mittelpunkt</w:t>
+      </w:r>
+    </w:p>
+    <w:p>
+      <w:pPr>
+        <w:pStyle w:val="Listenabsatz"/>
+        <w:numPr>
+          <w:ilvl w:val="2"/>
+          <w:numId w:val="1"/>
+        </w:numPr>
+        <w:rPr>
+          <w:sz w:val="24"/>
+          <w:szCs w:val="24"/>
+        </w:rPr>
+      </w:pPr>
+      <w:r>
+        <w:rPr>
+          <w:sz w:val="24"/>
+          <w:szCs w:val="24"/>
+        </w:rPr>
+        <w:t>Fragen der Verwaltung und Probleme der Unternehmensführung</w:t>
+      </w:r>
+    </w:p>
+    <w:p>
+      <w:pPr>
+        <w:pStyle w:val="Listenabsatz"/>
+        <w:numPr>
+          <w:ilvl w:val="2"/>
+          <w:numId w:val="1"/>
+        </w:numPr>
+        <w:rPr>
+          <w:sz w:val="24"/>
+          <w:szCs w:val="24"/>
+        </w:rPr>
+      </w:pPr>
+      <w:r>
+        <w:rPr>
+          <w:sz w:val="24"/>
+          <w:szCs w:val="24"/>
+        </w:rPr>
+        <w:t>Grundsatz der Einheit der Auftragserteilung: eine in der Hierarchie nachgeordnete Stelle jeweils nur von einer übergeordneten Instanz Weisungen erhalten</w:t>
       </w:r>
     </w:p>
     <w:p>
@@ -139,306 +373,25 @@
           <w:numId w:val="1"/>
         </w:numPr>
         <w:rPr>
-          <w:b/>
-          <w:sz w:val="24"/>
-          <w:szCs w:val="24"/>
-        </w:rPr>
-      </w:pPr>
-      <w:r>
-        <w:rPr>
-          <w:sz w:val="24"/>
-          <w:szCs w:val="24"/>
-        </w:rPr>
-        <w:t xml:space="preserve">Ausgangspunkt der Theorie sind die interdisziplinäre Betrachtung </w:t>
-      </w:r>
-      <w:r>
-        <w:rPr>
-          <w:sz w:val="24"/>
-          <w:szCs w:val="24"/>
-        </w:rPr>
-        <w:t>organisationssoziologischer</w:t>
-      </w:r>
-      <w:r>
-        <w:rPr>
-          <w:sz w:val="24"/>
-          <w:szCs w:val="24"/>
-        </w:rPr>
-        <w:t xml:space="preserve"> und </w:t>
-      </w:r>
-      <w:r>
-        <w:rPr>
-          <w:sz w:val="24"/>
-          <w:szCs w:val="24"/>
-        </w:rPr>
-        <w:t>organisationspsychologischer</w:t>
-      </w:r>
-      <w:r>
-        <w:rPr>
-          <w:sz w:val="24"/>
-          <w:szCs w:val="24"/>
-        </w:rPr>
-        <w:t xml:space="preserve"> Ansätze</w:t>
-      </w:r>
-    </w:p>
-    <w:p>
-      <w:pPr>
-        <w:pStyle w:val="Listenabsatz"/>
-        <w:numPr>
-          <w:ilvl w:val="0"/>
-          <w:numId w:val="1"/>
-        </w:numPr>
-        <w:rPr>
-          <w:sz w:val="24"/>
-          <w:szCs w:val="24"/>
-        </w:rPr>
-      </w:pPr>
-      <w:r>
-        <w:rPr>
-          <w:sz w:val="24"/>
-          <w:szCs w:val="24"/>
-        </w:rPr>
-        <w:t>Klassische Ansätze</w:t>
-      </w:r>
-    </w:p>
-    <w:p>
-      <w:pPr>
-        <w:pStyle w:val="Listenabsatz"/>
-        <w:numPr>
-          <w:ilvl w:val="1"/>
-          <w:numId w:val="1"/>
-        </w:numPr>
-        <w:rPr>
-          <w:sz w:val="24"/>
-          <w:szCs w:val="24"/>
-        </w:rPr>
-      </w:pPr>
-      <w:r>
-        <w:rPr>
-          <w:sz w:val="24"/>
-          <w:szCs w:val="24"/>
-        </w:rPr>
-        <w:t>Bürokratieansatz</w:t>
-      </w:r>
-    </w:p>
-    <w:p>
-      <w:pPr>
-        <w:pStyle w:val="Listenabsatz"/>
-        <w:numPr>
-          <w:ilvl w:val="2"/>
-          <w:numId w:val="1"/>
-        </w:numPr>
-        <w:rPr>
-          <w:sz w:val="24"/>
-          <w:szCs w:val="24"/>
-        </w:rPr>
-      </w:pPr>
-      <w:r>
-        <w:rPr>
-          <w:sz w:val="24"/>
-          <w:szCs w:val="24"/>
-        </w:rPr>
-        <w:t xml:space="preserve">Bürokratie als </w:t>
-      </w:r>
-      <w:r>
-        <w:rPr>
-          <w:sz w:val="24"/>
-          <w:szCs w:val="24"/>
-        </w:rPr>
-        <w:t>leistungsfähige Organisationsform</w:t>
-      </w:r>
-    </w:p>
-    <w:p>
-      <w:pPr>
-        <w:pStyle w:val="Listenabsatz"/>
-        <w:numPr>
-          <w:ilvl w:val="2"/>
-          <w:numId w:val="1"/>
-        </w:numPr>
-        <w:rPr>
-          <w:sz w:val="24"/>
-          <w:szCs w:val="24"/>
-        </w:rPr>
-      </w:pPr>
-      <w:r>
-        <w:rPr>
-          <w:sz w:val="24"/>
-          <w:szCs w:val="24"/>
-        </w:rPr>
-        <w:t>gekennzeichnet</w:t>
-      </w:r>
-      <w:r>
-        <w:rPr>
-          <w:sz w:val="24"/>
-          <w:szCs w:val="24"/>
-        </w:rPr>
-        <w:t xml:space="preserve"> </w:t>
-      </w:r>
-      <w:r>
-        <w:rPr>
-          <w:sz w:val="24"/>
-          <w:szCs w:val="24"/>
-        </w:rPr>
-        <w:t xml:space="preserve"> durch Arbeitsteilung, Amtshierarchie, Regeln und Normen zur Aufgabenerfüllung und Aktenmäßigkeit der Verwaltung</w:t>
-      </w:r>
-    </w:p>
-    <w:p>
-      <w:pPr>
-        <w:pStyle w:val="Listenabsatz"/>
-        <w:numPr>
-          <w:ilvl w:val="1"/>
-          <w:numId w:val="1"/>
-        </w:numPr>
-        <w:rPr>
-          <w:sz w:val="24"/>
-          <w:szCs w:val="24"/>
-        </w:rPr>
-      </w:pPr>
-      <w:r>
-        <w:rPr>
-          <w:sz w:val="24"/>
-          <w:szCs w:val="24"/>
-        </w:rPr>
-        <w:t>Scientific Management</w:t>
-      </w:r>
-    </w:p>
-    <w:p>
-      <w:pPr>
-        <w:pStyle w:val="Listenabsatz"/>
-        <w:numPr>
-          <w:ilvl w:val="2"/>
-          <w:numId w:val="1"/>
-        </w:numPr>
-        <w:rPr>
-          <w:sz w:val="24"/>
-          <w:szCs w:val="24"/>
-        </w:rPr>
-      </w:pPr>
-      <w:r>
-        <w:rPr>
-          <w:sz w:val="24"/>
-          <w:szCs w:val="24"/>
-        </w:rPr>
-        <w:t>Geprägt durch verstärkten Einsatz von Maschinen und standardisierte Massenproduktion</w:t>
-      </w:r>
-    </w:p>
-    <w:p>
-      <w:pPr>
-        <w:pStyle w:val="Listenabsatz"/>
-        <w:numPr>
-          <w:ilvl w:val="2"/>
-          <w:numId w:val="1"/>
-        </w:numPr>
-        <w:rPr>
-          <w:sz w:val="24"/>
-          <w:szCs w:val="24"/>
-        </w:rPr>
-      </w:pPr>
-      <w:r>
-        <w:rPr>
-          <w:sz w:val="24"/>
-          <w:szCs w:val="24"/>
-        </w:rPr>
-        <w:t>Ziel: Produktivität der Arbeiter und Effizient des Managements steigern</w:t>
-      </w:r>
-    </w:p>
-    <w:p>
-      <w:pPr>
-        <w:pStyle w:val="Listenabsatz"/>
-        <w:numPr>
-          <w:ilvl w:val="1"/>
-          <w:numId w:val="1"/>
-        </w:numPr>
-        <w:rPr>
-          <w:sz w:val="24"/>
-          <w:szCs w:val="24"/>
-        </w:rPr>
-      </w:pPr>
-      <w:r>
-        <w:rPr>
-          <w:sz w:val="24"/>
-          <w:szCs w:val="24"/>
-        </w:rPr>
-        <w:t>Administrations- und Managementlehre</w:t>
-      </w:r>
-    </w:p>
-    <w:p>
-      <w:pPr>
-        <w:pStyle w:val="Listenabsatz"/>
-        <w:numPr>
-          <w:ilvl w:val="2"/>
-          <w:numId w:val="1"/>
-        </w:numPr>
-        <w:rPr>
-          <w:sz w:val="24"/>
-          <w:szCs w:val="24"/>
-        </w:rPr>
-      </w:pPr>
-      <w:r>
-        <w:rPr>
-          <w:sz w:val="24"/>
-          <w:szCs w:val="24"/>
-        </w:rPr>
-        <w:t>stehen Fragen der Aufgaben- und Abteilungsbildung und der Koordination im Mittelpunkt</w:t>
-      </w:r>
-    </w:p>
-    <w:p>
-      <w:pPr>
-        <w:pStyle w:val="Listenabsatz"/>
-        <w:numPr>
-          <w:ilvl w:val="2"/>
-          <w:numId w:val="1"/>
-        </w:numPr>
-        <w:rPr>
-          <w:sz w:val="24"/>
-          <w:szCs w:val="24"/>
-        </w:rPr>
-      </w:pPr>
-      <w:r>
-        <w:rPr>
-          <w:sz w:val="24"/>
-          <w:szCs w:val="24"/>
-        </w:rPr>
-        <w:t>Fragen der Verwaltung und Probleme der Unternehmensführung</w:t>
-      </w:r>
-    </w:p>
-    <w:p>
-      <w:pPr>
-        <w:pStyle w:val="Listenabsatz"/>
-        <w:numPr>
-          <w:ilvl w:val="2"/>
-          <w:numId w:val="1"/>
-        </w:numPr>
-        <w:rPr>
-          <w:sz w:val="24"/>
-          <w:szCs w:val="24"/>
-        </w:rPr>
-      </w:pPr>
-      <w:r>
-        <w:rPr>
-          <w:sz w:val="24"/>
-          <w:szCs w:val="24"/>
-        </w:rPr>
-        <w:t>Grundsatz der Einheit der Auftragserteilung: eine in der Hierarchie nachgeordnete Stelle jeweils nur von einer übergeordneten Instanz Weisungen erhalten</w:t>
-      </w:r>
-    </w:p>
-    <w:p>
-      <w:pPr>
-        <w:pStyle w:val="Listenabsatz"/>
-        <w:numPr>
-          <w:ilvl w:val="1"/>
-          <w:numId w:val="1"/>
-        </w:numPr>
-        <w:rPr>
-          <w:sz w:val="24"/>
-          <w:szCs w:val="24"/>
-        </w:rPr>
-      </w:pPr>
-      <w:r>
-        <w:rPr>
-          <w:sz w:val="24"/>
-          <w:szCs w:val="24"/>
-        </w:rPr>
-        <w:t>Betriebswirtschaftliche Organisationslehre</w:t>
+          <w:sz w:val="24"/>
+          <w:szCs w:val="24"/>
+        </w:rPr>
+      </w:pPr>
+      <w:bookmarkStart w:id="0" w:name="_GoBack"/>
+      <w:r>
+        <w:rPr>
+          <w:sz w:val="24"/>
+          <w:szCs w:val="24"/>
+        </w:rPr>
+        <w:t xml:space="preserve">Betriebswirtschaftliche </w:t>
+      </w:r>
+      <w:bookmarkEnd w:id="0"/>
+      <w:r>
+        <w:rPr>
+          <w:sz w:val="24"/>
+          <w:szCs w:val="24"/>
+        </w:rPr>
+        <w:t>Organisationslehre</w:t>
       </w:r>
     </w:p>
     <w:p>
@@ -1176,7 +1129,6 @@
           <w:sz w:val="24"/>
           <w:szCs w:val="24"/>
         </w:rPr>
-        <w:lastRenderedPageBreak/>
         <w:t>Betriebsklima hat mehr Einfluss auf das Arbeitsergebnis als die Arbeitsbedingungen</w:t>
       </w:r>
     </w:p>
@@ -1494,8 +1446,6 @@
         </w:rPr>
         <w:t>Analytisch</w:t>
       </w:r>
-      <w:bookmarkStart w:id="0" w:name="_GoBack"/>
-      <w:bookmarkEnd w:id="0"/>
     </w:p>
     <w:p>
       <w:pPr>
@@ -1758,7 +1708,6 @@
           <w:sz w:val="24"/>
           <w:szCs w:val="24"/>
         </w:rPr>
-        <w:lastRenderedPageBreak/>
         <w:t>Anspruch, eine Universaltheorie im Sinne eines umfassenden und kohärenten Theoriegebäudes für alle Formen von Sozialität (z. B. Zweierbeziehungen, Familien, Organisationen, Funktionssysteme, Gesellschaft) zu sein</w:t>
       </w:r>
     </w:p>
@@ -1959,8 +1908,17 @@
           <w:sz w:val="24"/>
           <w:szCs w:val="24"/>
         </w:rPr>
-        <w:t>den Menschen mehr als nur im Mittelpunkt der Organisation versteht.</w:t>
-      </w:r>
+        <w:t xml:space="preserve">Mensch ist ein Element des Systems in seinem </w:t>
+      </w:r>
+      <w:proofErr w:type="spellStart"/>
+      <w:r>
+        <w:rPr>
+          <w:sz w:val="24"/>
+          <w:szCs w:val="24"/>
+        </w:rPr>
+        <w:t>Umsystem</w:t>
+      </w:r>
+      <w:proofErr w:type="spellEnd"/>
     </w:p>
     <w:p>
       <w:pPr>
@@ -1979,17 +1937,8 @@
           <w:sz w:val="24"/>
           <w:szCs w:val="24"/>
         </w:rPr>
-        <w:t xml:space="preserve">Mensch ist ein Element des Systems in seinem </w:t>
-      </w:r>
-      <w:proofErr w:type="spellStart"/>
-      <w:r>
-        <w:rPr>
-          <w:sz w:val="24"/>
-          <w:szCs w:val="24"/>
-        </w:rPr>
-        <w:t>Umsystem</w:t>
-      </w:r>
-      <w:proofErr w:type="spellEnd"/>
+        <w:t>den Menschen mehr als nur im Mittelpunkt der Organisation versteht.</w:t>
+      </w:r>
     </w:p>
     <w:p>
       <w:pPr>

</xml_diff>